<commit_message>
updated trello capture and the project highlight
</commit_message>
<xml_diff>
--- a/Project Documents/Project Highlights.docx
+++ b/Project Documents/Project Highlights.docx
@@ -28,7 +28,6 @@
                 <w:lang w:eastAsia="zh-TW"/>
               </w:rPr>
             </w:pPr>
-            <w:bookmarkStart w:id="0" w:name="_GoBack"/>
             <w:r>
               <w:rPr>
                 <w:rFonts w:eastAsia="Calibri-Light" w:cstheme="minorHAnsi"/>
@@ -48,83 +47,6 @@
                 <w:lang w:eastAsia="zh-TW"/>
               </w:rPr>
               <w:t>eport Highlights 1</w:t>
-            </w:r>
-          </w:p>
-        </w:tc>
-      </w:tr>
-      <w:bookmarkEnd w:id="0"/>
-      <w:tr>
-        <w:tc>
-          <w:tcPr>
-            <w:tcW w:w="9060" w:type="dxa"/>
-          </w:tcPr>
-          <w:p>
-            <w:pPr>
-              <w:rPr>
-                <w:rFonts w:eastAsia="Calibri-Light" w:cstheme="minorHAnsi"/>
-                <w:kern w:val="0"/>
-                <w:sz w:val="24"/>
-                <w:lang w:eastAsia="zh-TW"/>
-              </w:rPr>
-            </w:pPr>
-            <w:r>
-              <w:rPr>
-                <w:rFonts w:eastAsia="Calibri-Light" w:cstheme="minorHAnsi"/>
-                <w:b/>
-                <w:kern w:val="0"/>
-                <w:sz w:val="24"/>
-                <w:lang w:eastAsia="zh-TW"/>
-              </w:rPr>
-              <w:t>Name:</w:t>
-            </w:r>
-            <w:r>
-              <w:rPr>
-                <w:rFonts w:eastAsia="Calibri-Light" w:cstheme="minorHAnsi"/>
-                <w:kern w:val="0"/>
-                <w:sz w:val="24"/>
-                <w:lang w:eastAsia="zh-TW"/>
-              </w:rPr>
-              <w:t xml:space="preserve"> </w:t>
-            </w:r>
-            <w:proofErr w:type="spellStart"/>
-            <w:r>
-              <w:rPr>
-                <w:rFonts w:eastAsia="Calibri-Light" w:cstheme="minorHAnsi"/>
-                <w:kern w:val="0"/>
-                <w:sz w:val="24"/>
-                <w:lang w:eastAsia="zh-TW"/>
-              </w:rPr>
-              <w:t>Yau</w:t>
-            </w:r>
-            <w:proofErr w:type="spellEnd"/>
-            <w:r>
-              <w:rPr>
-                <w:rFonts w:eastAsia="Calibri-Light" w:cstheme="minorHAnsi"/>
-                <w:kern w:val="0"/>
-                <w:sz w:val="24"/>
-                <w:lang w:eastAsia="zh-TW"/>
-              </w:rPr>
-              <w:t xml:space="preserve"> </w:t>
-            </w:r>
-            <w:proofErr w:type="spellStart"/>
-            <w:r>
-              <w:rPr>
-                <w:rFonts w:eastAsia="Calibri-Light" w:cstheme="minorHAnsi"/>
-                <w:kern w:val="0"/>
-                <w:sz w:val="24"/>
-                <w:lang w:eastAsia="zh-TW"/>
-              </w:rPr>
-              <w:t>Chak</w:t>
-            </w:r>
-            <w:proofErr w:type="spellEnd"/>
-            <w:r>
-              <w:rPr>
-                <w:rFonts w:eastAsia="Calibri-Light" w:cstheme="minorHAnsi"/>
-                <w:kern w:val="0"/>
-                <w:sz w:val="24"/>
-                <w:lang w:eastAsia="zh-TW"/>
-              </w:rPr>
-              <w:t xml:space="preserve"> Man, Winters</w:t>
             </w:r>
           </w:p>
         </w:tc>
@@ -151,35 +73,56 @@
                 <w:sz w:val="24"/>
                 <w:lang w:eastAsia="zh-TW"/>
               </w:rPr>
-              <w:t>Date:</w:t>
-            </w:r>
-            <w:r>
-              <w:rPr>
-                <w:rFonts w:eastAsia="Calibri-Light" w:cstheme="minorHAnsi"/>
-                <w:kern w:val="0"/>
-                <w:sz w:val="24"/>
-                <w:lang w:eastAsia="zh-TW"/>
-              </w:rPr>
-              <w:t xml:space="preserve"> 10</w:t>
-            </w:r>
-            <w:r>
-              <w:rPr>
-                <w:rFonts w:eastAsia="Calibri-Light" w:cstheme="minorHAnsi"/>
-                <w:kern w:val="0"/>
-                <w:sz w:val="24"/>
-                <w:vertAlign w:val="superscript"/>
-                <w:lang w:eastAsia="zh-TW"/>
-              </w:rPr>
-              <w:t>th</w:t>
-            </w:r>
-            <w:r>
-              <w:rPr>
-                <w:rFonts w:eastAsia="Calibri-Light" w:cstheme="minorHAnsi"/>
-                <w:kern w:val="0"/>
-                <w:sz w:val="24"/>
-                <w:lang w:eastAsia="zh-TW"/>
-              </w:rPr>
-              <w:t xml:space="preserve"> February, 2022</w:t>
+              <w:t>Name:</w:t>
+            </w:r>
+            <w:r>
+              <w:rPr>
+                <w:rFonts w:eastAsia="Calibri-Light" w:cstheme="minorHAnsi"/>
+                <w:kern w:val="0"/>
+                <w:sz w:val="24"/>
+                <w:lang w:eastAsia="zh-TW"/>
+              </w:rPr>
+              <w:t xml:space="preserve"> </w:t>
+            </w:r>
+            <w:proofErr w:type="spellStart"/>
+            <w:r>
+              <w:rPr>
+                <w:rFonts w:eastAsia="Calibri-Light" w:cstheme="minorHAnsi"/>
+                <w:kern w:val="0"/>
+                <w:sz w:val="24"/>
+                <w:lang w:eastAsia="zh-TW"/>
+              </w:rPr>
+              <w:t>Yau</w:t>
+            </w:r>
+            <w:proofErr w:type="spellEnd"/>
+            <w:r>
+              <w:rPr>
+                <w:rFonts w:eastAsia="Calibri-Light" w:cstheme="minorHAnsi"/>
+                <w:kern w:val="0"/>
+                <w:sz w:val="24"/>
+                <w:lang w:eastAsia="zh-TW"/>
+              </w:rPr>
+              <w:t xml:space="preserve"> </w:t>
+            </w:r>
+            <w:proofErr w:type="spellStart"/>
+            <w:r>
+              <w:rPr>
+                <w:rFonts w:eastAsia="Calibri-Light" w:cstheme="minorHAnsi"/>
+                <w:kern w:val="0"/>
+                <w:sz w:val="24"/>
+                <w:lang w:eastAsia="zh-TW"/>
+              </w:rPr>
+              <w:t>Chak</w:t>
+            </w:r>
+            <w:proofErr w:type="spellEnd"/>
+            <w:r>
+              <w:rPr>
+                <w:rFonts w:eastAsia="Calibri-Light" w:cstheme="minorHAnsi"/>
+                <w:kern w:val="0"/>
+                <w:sz w:val="24"/>
+                <w:lang w:eastAsia="zh-TW"/>
+              </w:rPr>
+              <w:t xml:space="preserve"> Man, Winters</w:t>
             </w:r>
           </w:p>
         </w:tc>
@@ -193,126 +136,49 @@
             <w:pPr>
               <w:rPr>
                 <w:rFonts w:eastAsia="Calibri-Light" w:cstheme="minorHAnsi"/>
-                <w:b/>
-                <w:kern w:val="0"/>
-                <w:sz w:val="24"/>
-                <w:lang w:eastAsia="zh-TW"/>
-              </w:rPr>
-            </w:pPr>
-            <w:r>
-              <w:rPr>
-                <w:rFonts w:eastAsia="Calibri-Light" w:cstheme="minorHAnsi"/>
-                <w:b/>
-                <w:kern w:val="0"/>
-                <w:sz w:val="24"/>
-                <w:lang w:eastAsia="zh-TW"/>
-              </w:rPr>
-              <w:t>Review of work undertaken:</w:t>
-            </w:r>
-          </w:p>
-          <w:p>
-            <w:pPr>
-              <w:pStyle w:val="a3"/>
-              <w:numPr>
-                <w:ilvl w:val="0"/>
-                <w:numId w:val="1"/>
-              </w:numPr>
-              <w:ind w:firstLineChars="0"/>
-              <w:rPr>
-                <w:rFonts w:eastAsia="Calibri-Light" w:cstheme="minorHAnsi"/>
-                <w:kern w:val="0"/>
-                <w:sz w:val="24"/>
-                <w:szCs w:val="24"/>
-                <w:lang w:eastAsia="zh-TW"/>
-              </w:rPr>
-            </w:pPr>
-            <w:r>
-              <w:rPr>
-                <w:rFonts w:eastAsia="Calibri-Light" w:cstheme="minorHAnsi"/>
-                <w:kern w:val="0"/>
-                <w:sz w:val="24"/>
-                <w:szCs w:val="24"/>
-                <w:lang w:eastAsia="zh-TW"/>
-              </w:rPr>
-              <w:t>Set up the GitHub repository for project management</w:t>
-            </w:r>
-          </w:p>
-          <w:p>
-            <w:pPr>
-              <w:pStyle w:val="a3"/>
-              <w:numPr>
-                <w:ilvl w:val="0"/>
-                <w:numId w:val="1"/>
-              </w:numPr>
-              <w:ind w:firstLineChars="0"/>
-              <w:rPr>
-                <w:rFonts w:eastAsia="Calibri-Light" w:cstheme="minorHAnsi"/>
-                <w:kern w:val="0"/>
-                <w:sz w:val="24"/>
-                <w:szCs w:val="24"/>
-                <w:lang w:eastAsia="zh-TW"/>
-              </w:rPr>
-            </w:pPr>
-            <w:r>
-              <w:rPr>
-                <w:rFonts w:eastAsia="Calibri-Light" w:cstheme="minorHAnsi"/>
-                <w:kern w:val="0"/>
-                <w:sz w:val="24"/>
-                <w:szCs w:val="24"/>
-                <w:lang w:eastAsia="zh-TW"/>
-              </w:rPr>
-              <w:t>Create the Trello Boards account and update the project set up file</w:t>
-            </w:r>
-          </w:p>
-          <w:p>
-            <w:pPr>
-              <w:pStyle w:val="a3"/>
-              <w:numPr>
-                <w:ilvl w:val="0"/>
-                <w:numId w:val="1"/>
-              </w:numPr>
-              <w:ind w:firstLineChars="0"/>
-              <w:rPr>
-                <w:rFonts w:eastAsia="Calibri-Light" w:cstheme="minorHAnsi"/>
-                <w:kern w:val="0"/>
-                <w:sz w:val="24"/>
-                <w:szCs w:val="24"/>
-                <w:lang w:eastAsia="zh-TW"/>
-              </w:rPr>
-            </w:pPr>
-            <w:r>
-              <w:rPr>
-                <w:rFonts w:eastAsia="Calibri-Light" w:cstheme="minorHAnsi" w:hint="eastAsia"/>
-                <w:kern w:val="0"/>
-                <w:sz w:val="24"/>
-                <w:szCs w:val="24"/>
-                <w:lang w:eastAsia="zh-TW"/>
-              </w:rPr>
-              <w:t>P</w:t>
-            </w:r>
-            <w:r>
-              <w:rPr>
-                <w:rFonts w:eastAsia="Calibri-Light" w:cstheme="minorHAnsi"/>
-                <w:kern w:val="0"/>
-                <w:sz w:val="24"/>
-                <w:szCs w:val="24"/>
-                <w:lang w:eastAsia="zh-TW"/>
-              </w:rPr>
-              <w:t>ast assignment review for better management</w:t>
-            </w:r>
-          </w:p>
-          <w:p>
-            <w:pPr>
-              <w:pStyle w:val="a3"/>
-              <w:ind w:left="480" w:firstLineChars="0" w:firstLine="0"/>
-              <w:rPr>
-                <w:rFonts w:eastAsia="Calibri-Light" w:cstheme="minorHAnsi"/>
-                <w:kern w:val="0"/>
-                <w:sz w:val="24"/>
-                <w:szCs w:val="24"/>
-                <w:lang w:eastAsia="zh-TW"/>
-              </w:rPr>
-            </w:pPr>
+                <w:kern w:val="0"/>
+                <w:sz w:val="24"/>
+                <w:lang w:eastAsia="zh-TW"/>
+              </w:rPr>
+            </w:pPr>
+            <w:r>
+              <w:rPr>
+                <w:rFonts w:eastAsia="Calibri-Light" w:cstheme="minorHAnsi"/>
+                <w:b/>
+                <w:kern w:val="0"/>
+                <w:sz w:val="24"/>
+                <w:lang w:eastAsia="zh-TW"/>
+              </w:rPr>
+              <w:t>Date:</w:t>
+            </w:r>
+            <w:r>
+              <w:rPr>
+                <w:rFonts w:eastAsia="Calibri-Light" w:cstheme="minorHAnsi"/>
+                <w:kern w:val="0"/>
+                <w:sz w:val="24"/>
+                <w:lang w:eastAsia="zh-TW"/>
+              </w:rPr>
+              <w:t xml:space="preserve"> 10</w:t>
+            </w:r>
+            <w:r>
+              <w:rPr>
+                <w:rFonts w:eastAsia="Calibri-Light" w:cstheme="minorHAnsi"/>
+                <w:kern w:val="0"/>
+                <w:sz w:val="24"/>
+                <w:vertAlign w:val="superscript"/>
+                <w:lang w:eastAsia="zh-TW"/>
+              </w:rPr>
+              <w:t>th</w:t>
+            </w:r>
+            <w:r>
+              <w:rPr>
+                <w:rFonts w:eastAsia="Calibri-Light" w:cstheme="minorHAnsi"/>
+                <w:kern w:val="0"/>
+                <w:sz w:val="24"/>
+                <w:lang w:eastAsia="zh-TW"/>
+              </w:rPr>
+              <w:t xml:space="preserve"> February, 2022</w:t>
+            </w:r>
           </w:p>
         </w:tc>
       </w:tr>
@@ -333,43 +199,13 @@
             </w:pPr>
             <w:r>
               <w:rPr>
-                <w:rFonts w:eastAsia="Calibri-Light" w:cstheme="minorHAnsi" w:hint="eastAsia"/>
-                <w:b/>
-                <w:kern w:val="0"/>
-                <w:sz w:val="24"/>
-                <w:lang w:eastAsia="zh-TW"/>
-              </w:rPr>
-              <w:t>P</w:t>
-            </w:r>
-            <w:r>
-              <w:rPr>
-                <w:rFonts w:eastAsia="Calibri-Light" w:cstheme="minorHAnsi"/>
-                <w:b/>
-                <w:kern w:val="0"/>
-                <w:sz w:val="24"/>
-                <w:lang w:eastAsia="zh-TW"/>
-              </w:rPr>
-              <w:t xml:space="preserve">lan of </w:t>
-            </w:r>
-            <w:r>
-              <w:rPr>
-                <w:rFonts w:eastAsia="Calibri-Light" w:cstheme="minorHAnsi" w:hint="eastAsia"/>
-                <w:b/>
-                <w:kern w:val="0"/>
-                <w:sz w:val="24"/>
-                <w:lang w:eastAsia="zh-TW"/>
-              </w:rPr>
-              <w:t>w</w:t>
-            </w:r>
-            <w:r>
-              <w:rPr>
-                <w:rFonts w:eastAsia="Calibri-Light" w:cstheme="minorHAnsi"/>
-                <w:b/>
-                <w:kern w:val="0"/>
-                <w:sz w:val="24"/>
-                <w:lang w:eastAsia="zh-TW"/>
-              </w:rPr>
-              <w:t>ork for the next week:</w:t>
+                <w:rFonts w:eastAsia="Calibri-Light" w:cstheme="minorHAnsi"/>
+                <w:b/>
+                <w:kern w:val="0"/>
+                <w:sz w:val="24"/>
+                <w:lang w:eastAsia="zh-TW"/>
+              </w:rPr>
+              <w:t>Review of work undertaken:</w:t>
             </w:r>
           </w:p>
           <w:p>
@@ -382,7 +218,6 @@
               <w:ind w:firstLineChars="0"/>
               <w:rPr>
                 <w:rFonts w:eastAsia="Calibri-Light" w:cstheme="minorHAnsi"/>
-                <w:color w:val="31479F"/>
                 <w:kern w:val="0"/>
                 <w:sz w:val="24"/>
                 <w:szCs w:val="24"/>
@@ -397,30 +232,8 @@
                 <w:szCs w:val="24"/>
                 <w:lang w:eastAsia="zh-TW"/>
               </w:rPr>
-              <w:t xml:space="preserve">Research the </w:t>
-            </w:r>
-            <w:r>
-              <w:rPr>
-                <w:rFonts w:eastAsia="Calibri-Light" w:cstheme="minorHAnsi"/>
-                <w:kern w:val="0"/>
-                <w:sz w:val="24"/>
-                <w:szCs w:val="24"/>
-                <w:lang w:eastAsia="zh-TW"/>
-              </w:rPr>
-              <w:t xml:space="preserve">mechanism of the </w:t>
-            </w:r>
-            <w:proofErr w:type="spellStart"/>
-            <w:r>
-              <w:rPr>
-                <w:rFonts w:eastAsia="Calibri-Light" w:cstheme="minorHAnsi"/>
-                <w:kern w:val="0"/>
-                <w:sz w:val="24"/>
-                <w:szCs w:val="24"/>
-                <w:lang w:eastAsia="zh-TW"/>
-              </w:rPr>
-              <w:t>Keylogger</w:t>
-            </w:r>
-            <w:proofErr w:type="spellEnd"/>
+              <w:t>Set up the GitHub repository for project management</w:t>
+            </w:r>
           </w:p>
           <w:p>
             <w:pPr>
@@ -432,7 +245,6 @@
               <w:ind w:firstLineChars="0"/>
               <w:rPr>
                 <w:rFonts w:eastAsia="Calibri-Light" w:cstheme="minorHAnsi"/>
-                <w:color w:val="31479F"/>
                 <w:kern w:val="0"/>
                 <w:sz w:val="24"/>
                 <w:szCs w:val="24"/>
@@ -447,29 +259,7 @@
                 <w:szCs w:val="24"/>
                 <w:lang w:eastAsia="zh-TW"/>
               </w:rPr>
-              <w:t xml:space="preserve">Develop the </w:t>
-            </w:r>
-            <w:proofErr w:type="spellStart"/>
-            <w:r>
-              <w:rPr>
-                <w:rFonts w:eastAsia="Calibri-Light" w:cstheme="minorHAnsi"/>
-                <w:kern w:val="0"/>
-                <w:sz w:val="24"/>
-                <w:szCs w:val="24"/>
-                <w:lang w:eastAsia="zh-TW"/>
-              </w:rPr>
-              <w:t>Keylogger</w:t>
-            </w:r>
-            <w:proofErr w:type="spellEnd"/>
-            <w:r>
-              <w:rPr>
-                <w:rFonts w:eastAsia="Calibri-Light" w:cstheme="minorHAnsi"/>
-                <w:kern w:val="0"/>
-                <w:sz w:val="24"/>
-                <w:szCs w:val="24"/>
-                <w:lang w:eastAsia="zh-TW"/>
-              </w:rPr>
-              <w:t xml:space="preserve"> program for more understanding of the mechanism of keylogging activities</w:t>
+              <w:t>Create the Trello Boards account and update the project set up file</w:t>
             </w:r>
           </w:p>
           <w:p>
@@ -482,7 +272,6 @@
               <w:ind w:firstLineChars="0"/>
               <w:rPr>
                 <w:rFonts w:eastAsia="Calibri-Light" w:cstheme="minorHAnsi"/>
-                <w:color w:val="31479F"/>
                 <w:kern w:val="0"/>
                 <w:sz w:val="24"/>
                 <w:szCs w:val="24"/>
@@ -491,13 +280,23 @@
             </w:pPr>
             <w:r>
               <w:rPr>
-                <w:rFonts w:eastAsia="Calibri-Light" w:cstheme="minorHAnsi"/>
+                <w:rFonts w:eastAsia="Calibri-Light" w:cstheme="minorHAnsi" w:hint="eastAsia"/>
                 <w:kern w:val="0"/>
                 <w:sz w:val="24"/>
                 <w:szCs w:val="24"/>
                 <w:lang w:eastAsia="zh-TW"/>
               </w:rPr>
-              <w:t>Research for the program language used in writing the program</w:t>
+              <w:t>P</w:t>
+            </w:r>
+            <w:r>
+              <w:rPr>
+                <w:rFonts w:eastAsia="Calibri-Light" w:cstheme="minorHAnsi"/>
+                <w:kern w:val="0"/>
+                <w:sz w:val="24"/>
+                <w:szCs w:val="24"/>
+                <w:lang w:eastAsia="zh-TW"/>
+              </w:rPr>
+              <w:t>ast assignment review for better management</w:t>
             </w:r>
           </w:p>
           <w:p>
@@ -505,7 +304,172 @@
               <w:pStyle w:val="a3"/>
               <w:ind w:left="480" w:firstLineChars="0" w:firstLine="0"/>
               <w:rPr>
+                <w:rFonts w:eastAsia="Calibri-Light" w:cstheme="minorHAnsi"/>
+                <w:kern w:val="0"/>
+                <w:sz w:val="24"/>
+                <w:szCs w:val="24"/>
+                <w:lang w:eastAsia="zh-TW"/>
+              </w:rPr>
+            </w:pPr>
+          </w:p>
+        </w:tc>
+      </w:tr>
+      <w:tr>
+        <w:tc>
+          <w:tcPr>
+            <w:tcW w:w="9060" w:type="dxa"/>
+          </w:tcPr>
+          <w:p>
+            <w:pPr>
+              <w:rPr>
+                <w:rFonts w:eastAsia="Calibri-Light" w:cstheme="minorHAnsi"/>
+                <w:b/>
+                <w:kern w:val="0"/>
+                <w:sz w:val="24"/>
+                <w:lang w:eastAsia="zh-TW"/>
+              </w:rPr>
+            </w:pPr>
+            <w:r>
+              <w:rPr>
                 <w:rFonts w:eastAsia="Calibri-Light" w:cstheme="minorHAnsi" w:hint="eastAsia"/>
+                <w:b/>
+                <w:kern w:val="0"/>
+                <w:sz w:val="24"/>
+                <w:lang w:eastAsia="zh-TW"/>
+              </w:rPr>
+              <w:t>P</w:t>
+            </w:r>
+            <w:r>
+              <w:rPr>
+                <w:rFonts w:eastAsia="Calibri-Light" w:cstheme="minorHAnsi"/>
+                <w:b/>
+                <w:kern w:val="0"/>
+                <w:sz w:val="24"/>
+                <w:lang w:eastAsia="zh-TW"/>
+              </w:rPr>
+              <w:t xml:space="preserve">lan of </w:t>
+            </w:r>
+            <w:r>
+              <w:rPr>
+                <w:rFonts w:eastAsia="Calibri-Light" w:cstheme="minorHAnsi" w:hint="eastAsia"/>
+                <w:b/>
+                <w:kern w:val="0"/>
+                <w:sz w:val="24"/>
+                <w:lang w:eastAsia="zh-TW"/>
+              </w:rPr>
+              <w:t>w</w:t>
+            </w:r>
+            <w:r>
+              <w:rPr>
+                <w:rFonts w:eastAsia="Calibri-Light" w:cstheme="minorHAnsi"/>
+                <w:b/>
+                <w:kern w:val="0"/>
+                <w:sz w:val="24"/>
+                <w:lang w:eastAsia="zh-TW"/>
+              </w:rPr>
+              <w:t>ork for the next week:</w:t>
+            </w:r>
+          </w:p>
+          <w:p>
+            <w:pPr>
+              <w:pStyle w:val="a3"/>
+              <w:numPr>
+                <w:ilvl w:val="0"/>
+                <w:numId w:val="1"/>
+              </w:numPr>
+              <w:ind w:firstLineChars="0"/>
+              <w:rPr>
+                <w:rFonts w:eastAsia="Calibri-Light" w:cstheme="minorHAnsi"/>
+                <w:color w:val="31479F"/>
+                <w:kern w:val="0"/>
+                <w:sz w:val="24"/>
+                <w:szCs w:val="24"/>
+                <w:lang w:eastAsia="zh-TW"/>
+              </w:rPr>
+            </w:pPr>
+            <w:r>
+              <w:rPr>
+                <w:rFonts w:eastAsia="Calibri-Light" w:cstheme="minorHAnsi"/>
+                <w:kern w:val="0"/>
+                <w:sz w:val="24"/>
+                <w:szCs w:val="24"/>
+                <w:lang w:eastAsia="zh-TW"/>
+              </w:rPr>
+              <w:t xml:space="preserve">Research the </w:t>
+            </w:r>
+            <w:r>
+              <w:rPr>
+                <w:rFonts w:eastAsia="Calibri-Light" w:cstheme="minorHAnsi"/>
+                <w:kern w:val="0"/>
+                <w:sz w:val="24"/>
+                <w:szCs w:val="24"/>
+                <w:lang w:eastAsia="zh-TW"/>
+              </w:rPr>
+              <w:t>mechanism of the Keylogger</w:t>
+            </w:r>
+          </w:p>
+          <w:p>
+            <w:pPr>
+              <w:pStyle w:val="a3"/>
+              <w:numPr>
+                <w:ilvl w:val="0"/>
+                <w:numId w:val="1"/>
+              </w:numPr>
+              <w:ind w:firstLineChars="0"/>
+              <w:rPr>
+                <w:rFonts w:eastAsia="Calibri-Light" w:cstheme="minorHAnsi"/>
+                <w:color w:val="31479F"/>
+                <w:kern w:val="0"/>
+                <w:sz w:val="24"/>
+                <w:szCs w:val="24"/>
+                <w:lang w:eastAsia="zh-TW"/>
+              </w:rPr>
+            </w:pPr>
+            <w:r>
+              <w:rPr>
+                <w:rFonts w:eastAsia="Calibri-Light" w:cstheme="minorHAnsi"/>
+                <w:kern w:val="0"/>
+                <w:sz w:val="24"/>
+                <w:szCs w:val="24"/>
+                <w:lang w:eastAsia="zh-TW"/>
+              </w:rPr>
+              <w:t>Develop the Keylogger program for more understanding of the mechanism of keylogging activities</w:t>
+            </w:r>
+          </w:p>
+          <w:p>
+            <w:pPr>
+              <w:pStyle w:val="a3"/>
+              <w:numPr>
+                <w:ilvl w:val="0"/>
+                <w:numId w:val="1"/>
+              </w:numPr>
+              <w:ind w:firstLineChars="0"/>
+              <w:rPr>
+                <w:rFonts w:eastAsia="Calibri-Light" w:cstheme="minorHAnsi"/>
+                <w:color w:val="31479F"/>
+                <w:kern w:val="0"/>
+                <w:sz w:val="24"/>
+                <w:szCs w:val="24"/>
+                <w:lang w:eastAsia="zh-TW"/>
+              </w:rPr>
+            </w:pPr>
+            <w:r>
+              <w:rPr>
+                <w:rFonts w:eastAsia="Calibri-Light" w:cstheme="minorHAnsi"/>
+                <w:kern w:val="0"/>
+                <w:sz w:val="24"/>
+                <w:szCs w:val="24"/>
+                <w:lang w:eastAsia="zh-TW"/>
+              </w:rPr>
+              <w:t>Research for the program language used in writing the program</w:t>
+            </w:r>
+          </w:p>
+          <w:p>
+            <w:pPr>
+              <w:pStyle w:val="a3"/>
+              <w:ind w:left="480" w:firstLineChars="0" w:firstLine="0"/>
+              <w:rPr>
+                <w:rFonts w:eastAsia="Calibri-Light" w:cstheme="minorHAnsi"/>
                 <w:color w:val="31479F"/>
                 <w:kern w:val="0"/>
                 <w:sz w:val="24"/>
@@ -896,7 +860,7 @@
               <w:pStyle w:val="a3"/>
               <w:ind w:left="480" w:firstLineChars="0" w:firstLine="0"/>
               <w:rPr>
-                <w:rFonts w:eastAsia="Calibri-Light" w:cstheme="minorHAnsi" w:hint="eastAsia"/>
+                <w:rFonts w:eastAsia="Calibri-Light" w:cstheme="minorHAnsi"/>
                 <w:kern w:val="0"/>
                 <w:sz w:val="24"/>
                 <w:lang w:eastAsia="zh-TW"/>
@@ -970,16 +934,16 @@
               </w:numPr>
               <w:ind w:firstLineChars="0"/>
               <w:rPr>
+                <w:rFonts w:eastAsia="Calibri-Light" w:cstheme="minorHAnsi"/>
+                <w:color w:val="31479F"/>
+                <w:kern w:val="0"/>
+                <w:sz w:val="24"/>
+                <w:lang w:eastAsia="zh-TW"/>
+              </w:rPr>
+            </w:pPr>
+            <w:r>
+              <w:rPr>
                 <w:rFonts w:eastAsia="Calibri-Light" w:cstheme="minorHAnsi" w:hint="eastAsia"/>
-                <w:color w:val="31479F"/>
-                <w:kern w:val="0"/>
-                <w:sz w:val="24"/>
-                <w:lang w:eastAsia="zh-TW"/>
-              </w:rPr>
-            </w:pPr>
-            <w:r>
-              <w:rPr>
-                <w:rFonts w:eastAsia="Calibri-Light" w:cstheme="minorHAnsi" w:hint="eastAsia"/>
                 <w:kern w:val="0"/>
                 <w:sz w:val="24"/>
                 <w:lang w:eastAsia="zh-TW"/>
@@ -1002,27 +966,7 @@
                 <w:sz w:val="24"/>
                 <w:lang w:eastAsia="zh-TW"/>
               </w:rPr>
-              <w:t xml:space="preserve"> up the </w:t>
-            </w:r>
-            <w:proofErr w:type="spellStart"/>
-            <w:r>
-              <w:rPr>
-                <w:rFonts w:eastAsia="Calibri-Light" w:cstheme="minorHAnsi"/>
-                <w:kern w:val="0"/>
-                <w:sz w:val="24"/>
-                <w:lang w:eastAsia="zh-TW"/>
-              </w:rPr>
-              <w:t>Keylogger</w:t>
-            </w:r>
-            <w:proofErr w:type="spellEnd"/>
-            <w:r>
-              <w:rPr>
-                <w:rFonts w:eastAsia="Calibri-Light" w:cstheme="minorHAnsi"/>
-                <w:kern w:val="0"/>
-                <w:sz w:val="24"/>
-                <w:lang w:eastAsia="zh-TW"/>
-              </w:rPr>
-              <w:t xml:space="preserve"> program for better understanding on the mechanisms of Keylogging activities</w:t>
+              <w:t xml:space="preserve"> up the Keylogger program for better understanding on the mechanisms of Keylogging activities</w:t>
             </w:r>
           </w:p>
         </w:tc>
@@ -1076,27 +1020,7 @@
                 <w:sz w:val="24"/>
                 <w:lang w:eastAsia="zh-TW"/>
               </w:rPr>
-              <w:t xml:space="preserve">Research for outside works on </w:t>
-            </w:r>
-            <w:proofErr w:type="spellStart"/>
-            <w:r>
-              <w:rPr>
-                <w:rFonts w:eastAsia="Calibri-Light" w:cstheme="minorHAnsi"/>
-                <w:kern w:val="0"/>
-                <w:sz w:val="24"/>
-                <w:lang w:eastAsia="zh-TW"/>
-              </w:rPr>
-              <w:t>Keyloggers</w:t>
-            </w:r>
-            <w:proofErr w:type="spellEnd"/>
-            <w:r>
-              <w:rPr>
-                <w:rFonts w:eastAsia="Calibri-Light" w:cstheme="minorHAnsi"/>
-                <w:kern w:val="0"/>
-                <w:sz w:val="24"/>
-                <w:lang w:eastAsia="zh-TW"/>
-              </w:rPr>
-              <w:t xml:space="preserve"> may save more time in better understanding of the Keylogging </w:t>
+              <w:t xml:space="preserve">Research for outside works on Keyloggers may save more time in better understanding of the Keylogging </w:t>
             </w:r>
             <w:proofErr w:type="spellStart"/>
             <w:r>
@@ -1115,7 +1039,7 @@
               <w:pStyle w:val="a3"/>
               <w:ind w:left="480" w:firstLineChars="0" w:firstLine="0"/>
               <w:rPr>
-                <w:rFonts w:eastAsia="Calibri-Light" w:cstheme="minorHAnsi" w:hint="eastAsia"/>
+                <w:rFonts w:eastAsia="Calibri-Light" w:cstheme="minorHAnsi"/>
                 <w:b/>
                 <w:kern w:val="0"/>
                 <w:sz w:val="24"/>
@@ -1145,7 +1069,7 @@
         <w:tblLook w:val="04A0" w:firstRow="1" w:lastRow="0" w:firstColumn="1" w:lastColumn="0" w:noHBand="0" w:noVBand="1"/>
       </w:tblPr>
       <w:tblGrid>
-        <w:gridCol w:w="8296"/>
+        <w:gridCol w:w="9060"/>
       </w:tblGrid>
       <w:tr>
         <w:tc>
@@ -1429,28 +1353,7 @@
                 <w:sz w:val="24"/>
                 <w:lang w:eastAsia="zh-TW"/>
               </w:rPr>
-              <w:lastRenderedPageBreak/>
-              <w:t xml:space="preserve">Develop the </w:t>
-            </w:r>
-            <w:proofErr w:type="spellStart"/>
-            <w:r>
-              <w:rPr>
-                <w:rFonts w:eastAsia="微軟正黑體" w:cstheme="minorHAnsi"/>
-                <w:kern w:val="0"/>
-                <w:sz w:val="24"/>
-                <w:lang w:eastAsia="zh-TW"/>
-              </w:rPr>
-              <w:t>Keylogger</w:t>
-            </w:r>
-            <w:proofErr w:type="spellEnd"/>
-            <w:r>
-              <w:rPr>
-                <w:rFonts w:eastAsia="微軟正黑體" w:cstheme="minorHAnsi"/>
-                <w:kern w:val="0"/>
-                <w:sz w:val="24"/>
-                <w:lang w:eastAsia="zh-TW"/>
-              </w:rPr>
-              <w:t xml:space="preserve"> Program for evaluation and understanding</w:t>
+              <w:t>Develop the Keylogger Program for evaluation and understanding</w:t>
             </w:r>
           </w:p>
           <w:p>
@@ -1476,27 +1379,7 @@
                 <w:sz w:val="24"/>
                 <w:lang w:eastAsia="zh-TW"/>
               </w:rPr>
-              <w:t xml:space="preserve">Update the Trello Board with the Draft and the </w:t>
-            </w:r>
-            <w:proofErr w:type="spellStart"/>
-            <w:r>
-              <w:rPr>
-                <w:rFonts w:eastAsia="微軟正黑體" w:cstheme="minorHAnsi"/>
-                <w:kern w:val="0"/>
-                <w:sz w:val="24"/>
-                <w:lang w:eastAsia="zh-TW"/>
-              </w:rPr>
-              <w:t>Keylogger</w:t>
-            </w:r>
-            <w:proofErr w:type="spellEnd"/>
-            <w:r>
-              <w:rPr>
-                <w:rFonts w:eastAsia="微軟正黑體" w:cstheme="minorHAnsi"/>
-                <w:kern w:val="0"/>
-                <w:sz w:val="24"/>
-                <w:lang w:eastAsia="zh-TW"/>
-              </w:rPr>
-              <w:t xml:space="preserve"> Program</w:t>
+              <w:t>Update the Trello Board with the Draft and the Keylogger Program</w:t>
             </w:r>
           </w:p>
           <w:p>
@@ -1537,7 +1420,6 @@
                 <w:sz w:val="24"/>
                 <w:lang w:eastAsia="zh-TW"/>
               </w:rPr>
-              <w:lastRenderedPageBreak/>
               <w:t>P</w:t>
             </w:r>
             <w:r>
@@ -1659,27 +1541,7 @@
                 <w:sz w:val="24"/>
                 <w:lang w:eastAsia="zh-TW"/>
               </w:rPr>
-              <w:t>ethods in writing the Anti-</w:t>
-            </w:r>
-            <w:proofErr w:type="spellStart"/>
-            <w:r>
-              <w:rPr>
-                <w:rFonts w:eastAsia="Calibri-Light" w:cstheme="minorHAnsi"/>
-                <w:kern w:val="0"/>
-                <w:sz w:val="24"/>
-                <w:lang w:eastAsia="zh-TW"/>
-              </w:rPr>
-              <w:t>Keylogger</w:t>
-            </w:r>
-            <w:proofErr w:type="spellEnd"/>
-            <w:r>
-              <w:rPr>
-                <w:rFonts w:eastAsia="Calibri-Light" w:cstheme="minorHAnsi"/>
-                <w:kern w:val="0"/>
-                <w:sz w:val="24"/>
-                <w:lang w:eastAsia="zh-TW"/>
-              </w:rPr>
-              <w:t xml:space="preserve"> Program</w:t>
+              <w:t>ethods in writing the Anti-Keylogger Program</w:t>
             </w:r>
           </w:p>
           <w:p>
@@ -1718,7 +1580,7 @@
               </w:numPr>
               <w:ind w:firstLineChars="0"/>
               <w:rPr>
-                <w:rFonts w:eastAsia="Calibri-Light" w:cstheme="minorHAnsi" w:hint="eastAsia"/>
+                <w:rFonts w:eastAsia="Calibri-Light" w:cstheme="minorHAnsi"/>
                 <w:b/>
                 <w:color w:val="31479F"/>
                 <w:kern w:val="0"/>
@@ -1828,27 +1690,7 @@
                 <w:sz w:val="24"/>
                 <w:lang w:eastAsia="zh-TW"/>
               </w:rPr>
-              <w:t xml:space="preserve">Advised to use one more </w:t>
-            </w:r>
-            <w:proofErr w:type="spellStart"/>
-            <w:r>
-              <w:rPr>
-                <w:rFonts w:eastAsia="Calibri-Light" w:cstheme="minorHAnsi"/>
-                <w:kern w:val="0"/>
-                <w:sz w:val="24"/>
-                <w:lang w:eastAsia="zh-TW"/>
-              </w:rPr>
-              <w:t>Keylogger</w:t>
-            </w:r>
-            <w:proofErr w:type="spellEnd"/>
-            <w:r>
-              <w:rPr>
-                <w:rFonts w:eastAsia="Calibri-Light" w:cstheme="minorHAnsi"/>
-                <w:kern w:val="0"/>
-                <w:sz w:val="24"/>
-                <w:lang w:eastAsia="zh-TW"/>
-              </w:rPr>
-              <w:t xml:space="preserve"> for testing on the program, e.g., </w:t>
+              <w:t xml:space="preserve">Advised to use one more Keylogger for testing on the program, e.g., </w:t>
             </w:r>
             <w:proofErr w:type="spellStart"/>
             <w:r>
@@ -1928,7 +1770,7 @@
               <w:pStyle w:val="a3"/>
               <w:ind w:left="480" w:firstLineChars="0" w:firstLine="0"/>
               <w:rPr>
-                <w:rFonts w:eastAsia="Calibri-Light" w:cstheme="minorHAnsi" w:hint="eastAsia"/>
+                <w:rFonts w:eastAsia="Calibri-Light" w:cstheme="minorHAnsi"/>
                 <w:b/>
                 <w:kern w:val="0"/>
                 <w:sz w:val="24"/>
@@ -1951,6 +1793,767 @@
         </w:rPr>
       </w:pPr>
     </w:p>
+    <w:tbl>
+      <w:tblPr>
+        <w:tblStyle w:val="a4"/>
+        <w:tblW w:w="0" w:type="auto"/>
+        <w:tblLook w:val="04A0" w:firstRow="1" w:lastRow="0" w:firstColumn="1" w:lastColumn="0" w:noHBand="0" w:noVBand="1"/>
+      </w:tblPr>
+      <w:tblGrid>
+        <w:gridCol w:w="9060"/>
+      </w:tblGrid>
+      <w:tr>
+        <w:tc>
+          <w:tcPr>
+            <w:tcW w:w="9060" w:type="dxa"/>
+          </w:tcPr>
+          <w:p>
+            <w:pPr>
+              <w:jc w:val="center"/>
+              <w:rPr>
+                <w:rFonts w:eastAsia="Calibri-Light" w:cstheme="minorHAnsi"/>
+                <w:b/>
+                <w:color w:val="31479F"/>
+                <w:kern w:val="0"/>
+                <w:sz w:val="24"/>
+                <w:lang w:eastAsia="zh-TW"/>
+              </w:rPr>
+            </w:pPr>
+            <w:r>
+              <w:rPr>
+                <w:rFonts w:eastAsia="Calibri-Light" w:cstheme="minorHAnsi"/>
+                <w:b/>
+                <w:kern w:val="0"/>
+                <w:sz w:val="24"/>
+                <w:lang w:eastAsia="zh-TW"/>
+              </w:rPr>
+              <w:t>PRCO304HK – R</w:t>
+            </w:r>
+            <w:r>
+              <w:rPr>
+                <w:rFonts w:eastAsia="微軟正黑體" w:cstheme="minorHAnsi"/>
+                <w:b/>
+                <w:kern w:val="0"/>
+                <w:sz w:val="24"/>
+                <w:lang w:eastAsia="zh-TW"/>
+              </w:rPr>
+              <w:t>eport Highlights 4</w:t>
+            </w:r>
+          </w:p>
+        </w:tc>
+      </w:tr>
+      <w:tr>
+        <w:tc>
+          <w:tcPr>
+            <w:tcW w:w="9060" w:type="dxa"/>
+          </w:tcPr>
+          <w:p>
+            <w:pPr>
+              <w:rPr>
+                <w:rFonts w:eastAsia="Calibri-Light" w:cstheme="minorHAnsi"/>
+                <w:kern w:val="0"/>
+                <w:sz w:val="24"/>
+                <w:lang w:eastAsia="zh-TW"/>
+              </w:rPr>
+            </w:pPr>
+            <w:r>
+              <w:rPr>
+                <w:rFonts w:eastAsia="Calibri-Light" w:cstheme="minorHAnsi"/>
+                <w:b/>
+                <w:kern w:val="0"/>
+                <w:sz w:val="24"/>
+                <w:lang w:eastAsia="zh-TW"/>
+              </w:rPr>
+              <w:t>Name:</w:t>
+            </w:r>
+            <w:r>
+              <w:rPr>
+                <w:rFonts w:eastAsia="Calibri-Light" w:cstheme="minorHAnsi"/>
+                <w:kern w:val="0"/>
+                <w:sz w:val="24"/>
+                <w:lang w:eastAsia="zh-TW"/>
+              </w:rPr>
+              <w:t xml:space="preserve"> </w:t>
+            </w:r>
+            <w:proofErr w:type="spellStart"/>
+            <w:r>
+              <w:rPr>
+                <w:rFonts w:eastAsia="Calibri-Light" w:cstheme="minorHAnsi"/>
+                <w:kern w:val="0"/>
+                <w:sz w:val="24"/>
+                <w:lang w:eastAsia="zh-TW"/>
+              </w:rPr>
+              <w:t>Yau</w:t>
+            </w:r>
+            <w:proofErr w:type="spellEnd"/>
+            <w:r>
+              <w:rPr>
+                <w:rFonts w:eastAsia="Calibri-Light" w:cstheme="minorHAnsi"/>
+                <w:kern w:val="0"/>
+                <w:sz w:val="24"/>
+                <w:lang w:eastAsia="zh-TW"/>
+              </w:rPr>
+              <w:t xml:space="preserve"> </w:t>
+            </w:r>
+            <w:proofErr w:type="spellStart"/>
+            <w:r>
+              <w:rPr>
+                <w:rFonts w:eastAsia="Calibri-Light" w:cstheme="minorHAnsi"/>
+                <w:kern w:val="0"/>
+                <w:sz w:val="24"/>
+                <w:lang w:eastAsia="zh-TW"/>
+              </w:rPr>
+              <w:t>Chak</w:t>
+            </w:r>
+            <w:proofErr w:type="spellEnd"/>
+            <w:r>
+              <w:rPr>
+                <w:rFonts w:eastAsia="Calibri-Light" w:cstheme="minorHAnsi"/>
+                <w:kern w:val="0"/>
+                <w:sz w:val="24"/>
+                <w:lang w:eastAsia="zh-TW"/>
+              </w:rPr>
+              <w:t xml:space="preserve"> Man</w:t>
+            </w:r>
+            <w:r>
+              <w:rPr>
+                <w:rFonts w:eastAsia="Calibri-Light" w:cstheme="minorHAnsi"/>
+                <w:kern w:val="0"/>
+                <w:sz w:val="24"/>
+                <w:lang w:eastAsia="zh-TW"/>
+              </w:rPr>
+              <w:t>, Winters</w:t>
+            </w:r>
+          </w:p>
+        </w:tc>
+      </w:tr>
+      <w:tr>
+        <w:tc>
+          <w:tcPr>
+            <w:tcW w:w="9060" w:type="dxa"/>
+          </w:tcPr>
+          <w:p>
+            <w:pPr>
+              <w:rPr>
+                <w:rFonts w:eastAsia="Calibri-Light" w:cstheme="minorHAnsi"/>
+                <w:kern w:val="0"/>
+                <w:sz w:val="24"/>
+                <w:lang w:eastAsia="zh-TW"/>
+              </w:rPr>
+            </w:pPr>
+            <w:r>
+              <w:rPr>
+                <w:rFonts w:eastAsia="Calibri-Light" w:cstheme="minorHAnsi"/>
+                <w:b/>
+                <w:kern w:val="0"/>
+                <w:sz w:val="24"/>
+                <w:lang w:eastAsia="zh-TW"/>
+              </w:rPr>
+              <w:t xml:space="preserve">Date: </w:t>
+            </w:r>
+            <w:r>
+              <w:rPr>
+                <w:rFonts w:eastAsia="Calibri-Light" w:cstheme="minorHAnsi"/>
+                <w:kern w:val="0"/>
+                <w:sz w:val="24"/>
+                <w:lang w:eastAsia="zh-TW"/>
+              </w:rPr>
+              <w:t>29</w:t>
+            </w:r>
+            <w:r>
+              <w:rPr>
+                <w:rFonts w:eastAsia="Calibri-Light" w:cstheme="minorHAnsi"/>
+                <w:kern w:val="0"/>
+                <w:sz w:val="24"/>
+                <w:vertAlign w:val="superscript"/>
+                <w:lang w:eastAsia="zh-TW"/>
+              </w:rPr>
+              <w:t>th</w:t>
+            </w:r>
+            <w:r>
+              <w:rPr>
+                <w:rFonts w:eastAsia="Calibri-Light" w:cstheme="minorHAnsi"/>
+                <w:kern w:val="0"/>
+                <w:sz w:val="24"/>
+                <w:lang w:eastAsia="zh-TW"/>
+              </w:rPr>
+              <w:t xml:space="preserve"> March, 2022</w:t>
+            </w:r>
+          </w:p>
+        </w:tc>
+      </w:tr>
+      <w:tr>
+        <w:tc>
+          <w:tcPr>
+            <w:tcW w:w="9060" w:type="dxa"/>
+          </w:tcPr>
+          <w:p>
+            <w:pPr>
+              <w:rPr>
+                <w:rFonts w:eastAsia="Calibri-Light" w:cstheme="minorHAnsi"/>
+                <w:b/>
+                <w:kern w:val="0"/>
+                <w:sz w:val="24"/>
+                <w:lang w:eastAsia="zh-TW"/>
+              </w:rPr>
+            </w:pPr>
+            <w:r>
+              <w:rPr>
+                <w:rFonts w:eastAsia="Calibri-Light" w:cstheme="minorHAnsi"/>
+                <w:b/>
+                <w:kern w:val="0"/>
+                <w:sz w:val="24"/>
+                <w:lang w:eastAsia="zh-TW"/>
+              </w:rPr>
+              <w:t>R</w:t>
+            </w:r>
+            <w:r>
+              <w:rPr>
+                <w:rFonts w:eastAsia="Calibri-Light" w:cstheme="minorHAnsi"/>
+                <w:b/>
+                <w:kern w:val="0"/>
+                <w:sz w:val="24"/>
+                <w:lang w:eastAsia="zh-TW"/>
+              </w:rPr>
+              <w:t>eport to UK professor - R</w:t>
+            </w:r>
+            <w:r>
+              <w:rPr>
+                <w:rFonts w:eastAsia="Calibri-Light" w:cstheme="minorHAnsi"/>
+                <w:b/>
+                <w:kern w:val="0"/>
+                <w:sz w:val="24"/>
+                <w:lang w:eastAsia="zh-TW"/>
+              </w:rPr>
+              <w:t>eview of work undertaken:</w:t>
+            </w:r>
+          </w:p>
+          <w:p>
+            <w:pPr>
+              <w:pStyle w:val="a3"/>
+              <w:numPr>
+                <w:ilvl w:val="0"/>
+                <w:numId w:val="3"/>
+              </w:numPr>
+              <w:ind w:firstLineChars="0"/>
+              <w:rPr>
+                <w:rFonts w:eastAsia="Calibri-Light" w:cstheme="minorHAnsi"/>
+                <w:b/>
+                <w:kern w:val="0"/>
+                <w:sz w:val="24"/>
+                <w:lang w:eastAsia="zh-TW"/>
+              </w:rPr>
+            </w:pPr>
+            <w:r>
+              <w:rPr>
+                <w:rFonts w:eastAsia="Calibri-Light" w:cstheme="minorHAnsi"/>
+                <w:kern w:val="0"/>
+                <w:sz w:val="24"/>
+                <w:lang w:eastAsia="zh-TW"/>
+              </w:rPr>
+              <w:t>Project O</w:t>
+            </w:r>
+            <w:r>
+              <w:rPr>
+                <w:rFonts w:eastAsia="微軟正黑體" w:cstheme="minorHAnsi"/>
+                <w:kern w:val="0"/>
+                <w:sz w:val="24"/>
+                <w:lang w:eastAsia="zh-TW"/>
+              </w:rPr>
+              <w:t>bjective</w:t>
+            </w:r>
+            <w:r>
+              <w:rPr>
+                <w:rFonts w:eastAsia="微軟正黑體" w:cstheme="minorHAnsi"/>
+                <w:kern w:val="0"/>
+                <w:sz w:val="24"/>
+                <w:lang w:eastAsia="zh-TW"/>
+              </w:rPr>
+              <w:t>s and Approach of the Program development</w:t>
+            </w:r>
+          </w:p>
+          <w:p>
+            <w:pPr>
+              <w:pStyle w:val="a3"/>
+              <w:numPr>
+                <w:ilvl w:val="0"/>
+                <w:numId w:val="3"/>
+              </w:numPr>
+              <w:ind w:firstLineChars="0"/>
+              <w:rPr>
+                <w:rFonts w:eastAsia="Calibri-Light" w:cstheme="minorHAnsi"/>
+                <w:b/>
+                <w:kern w:val="0"/>
+                <w:sz w:val="24"/>
+                <w:lang w:eastAsia="zh-TW"/>
+              </w:rPr>
+            </w:pPr>
+            <w:r>
+              <w:rPr>
+                <w:rFonts w:eastAsia="微軟正黑體" w:cstheme="minorHAnsi"/>
+                <w:kern w:val="0"/>
+                <w:sz w:val="24"/>
+                <w:lang w:eastAsia="zh-TW"/>
+              </w:rPr>
+              <w:t>Present</w:t>
+            </w:r>
+            <w:r>
+              <w:rPr>
+                <w:rFonts w:eastAsia="微軟正黑體" w:cstheme="minorHAnsi"/>
+                <w:kern w:val="0"/>
+                <w:sz w:val="24"/>
+                <w:lang w:eastAsia="zh-TW"/>
+              </w:rPr>
+              <w:t xml:space="preserve"> the Keylogger Program for evaluation and understanding</w:t>
+            </w:r>
+          </w:p>
+          <w:p>
+            <w:pPr>
+              <w:pStyle w:val="a3"/>
+              <w:numPr>
+                <w:ilvl w:val="0"/>
+                <w:numId w:val="3"/>
+              </w:numPr>
+              <w:ind w:firstLineChars="0"/>
+              <w:rPr>
+                <w:rFonts w:eastAsia="Calibri-Light" w:cstheme="minorHAnsi"/>
+                <w:b/>
+                <w:kern w:val="0"/>
+                <w:sz w:val="24"/>
+                <w:lang w:eastAsia="zh-TW"/>
+              </w:rPr>
+            </w:pPr>
+            <w:r>
+              <w:rPr>
+                <w:rFonts w:eastAsia="微軟正黑體" w:cstheme="minorHAnsi"/>
+                <w:kern w:val="0"/>
+                <w:sz w:val="24"/>
+                <w:lang w:eastAsia="zh-TW"/>
+              </w:rPr>
+              <w:t>Present the approach in writing the anti-keylogger program</w:t>
+            </w:r>
+          </w:p>
+          <w:p>
+            <w:pPr>
+              <w:pStyle w:val="a3"/>
+              <w:ind w:left="480" w:firstLineChars="0" w:firstLine="0"/>
+              <w:rPr>
+                <w:rFonts w:eastAsia="Calibri-Light" w:cstheme="minorHAnsi" w:hint="eastAsia"/>
+                <w:b/>
+                <w:kern w:val="0"/>
+                <w:sz w:val="24"/>
+                <w:lang w:eastAsia="zh-TW"/>
+              </w:rPr>
+            </w:pPr>
+          </w:p>
+        </w:tc>
+      </w:tr>
+      <w:tr>
+        <w:tc>
+          <w:tcPr>
+            <w:tcW w:w="9060" w:type="dxa"/>
+          </w:tcPr>
+          <w:p>
+            <w:pPr>
+              <w:rPr>
+                <w:rFonts w:eastAsia="Calibri-Light" w:cstheme="minorHAnsi"/>
+                <w:b/>
+                <w:kern w:val="0"/>
+                <w:sz w:val="24"/>
+                <w:lang w:eastAsia="zh-TW"/>
+              </w:rPr>
+            </w:pPr>
+            <w:r>
+              <w:rPr>
+                <w:rFonts w:eastAsia="Calibri-Light" w:cstheme="minorHAnsi" w:hint="eastAsia"/>
+                <w:b/>
+                <w:kern w:val="0"/>
+                <w:sz w:val="24"/>
+                <w:lang w:eastAsia="zh-TW"/>
+              </w:rPr>
+              <w:t>P</w:t>
+            </w:r>
+            <w:r>
+              <w:rPr>
+                <w:rFonts w:eastAsia="Calibri-Light" w:cstheme="minorHAnsi"/>
+                <w:b/>
+                <w:kern w:val="0"/>
+                <w:sz w:val="24"/>
+                <w:lang w:eastAsia="zh-TW"/>
+              </w:rPr>
+              <w:t xml:space="preserve">lan of </w:t>
+            </w:r>
+            <w:r>
+              <w:rPr>
+                <w:rFonts w:eastAsia="Calibri-Light" w:cstheme="minorHAnsi" w:hint="eastAsia"/>
+                <w:b/>
+                <w:kern w:val="0"/>
+                <w:sz w:val="24"/>
+                <w:lang w:eastAsia="zh-TW"/>
+              </w:rPr>
+              <w:t>w</w:t>
+            </w:r>
+            <w:r>
+              <w:rPr>
+                <w:rFonts w:eastAsia="Calibri-Light" w:cstheme="minorHAnsi"/>
+                <w:b/>
+                <w:kern w:val="0"/>
+                <w:sz w:val="24"/>
+                <w:lang w:eastAsia="zh-TW"/>
+              </w:rPr>
+              <w:t xml:space="preserve">ork </w:t>
+            </w:r>
+            <w:r>
+              <w:rPr>
+                <w:rFonts w:eastAsia="Calibri-Light" w:cstheme="minorHAnsi"/>
+                <w:b/>
+                <w:kern w:val="0"/>
+                <w:sz w:val="24"/>
+                <w:lang w:eastAsia="zh-TW"/>
+              </w:rPr>
+              <w:t xml:space="preserve">before </w:t>
+            </w:r>
+            <w:r>
+              <w:rPr>
+                <w:rFonts w:eastAsia="Calibri-Light" w:cstheme="minorHAnsi"/>
+                <w:b/>
+                <w:kern w:val="0"/>
+                <w:sz w:val="24"/>
+                <w:lang w:eastAsia="zh-TW"/>
+              </w:rPr>
+              <w:t>the next</w:t>
+            </w:r>
+            <w:r>
+              <w:rPr>
+                <w:rFonts w:eastAsia="Calibri-Light" w:cstheme="minorHAnsi"/>
+                <w:b/>
+                <w:kern w:val="0"/>
+                <w:sz w:val="24"/>
+                <w:lang w:eastAsia="zh-TW"/>
+              </w:rPr>
+              <w:t xml:space="preserve"> meeting</w:t>
+            </w:r>
+            <w:r>
+              <w:rPr>
+                <w:rFonts w:eastAsia="Calibri-Light" w:cstheme="minorHAnsi"/>
+                <w:b/>
+                <w:kern w:val="0"/>
+                <w:sz w:val="24"/>
+                <w:lang w:eastAsia="zh-TW"/>
+              </w:rPr>
+              <w:t>:</w:t>
+            </w:r>
+            <w:r>
+              <w:rPr>
+                <w:rFonts w:eastAsia="Calibri-Light" w:cstheme="minorHAnsi"/>
+                <w:b/>
+                <w:kern w:val="0"/>
+                <w:sz w:val="24"/>
+                <w:lang w:eastAsia="zh-TW"/>
+              </w:rPr>
+              <w:t xml:space="preserve"> </w:t>
+            </w:r>
+          </w:p>
+          <w:p>
+            <w:pPr>
+              <w:pStyle w:val="a3"/>
+              <w:numPr>
+                <w:ilvl w:val="0"/>
+                <w:numId w:val="2"/>
+              </w:numPr>
+              <w:ind w:firstLineChars="0"/>
+              <w:rPr>
+                <w:rFonts w:eastAsia="Calibri-Light" w:cstheme="minorHAnsi"/>
+                <w:b/>
+                <w:color w:val="31479F"/>
+                <w:kern w:val="0"/>
+                <w:sz w:val="24"/>
+                <w:lang w:eastAsia="zh-TW"/>
+              </w:rPr>
+            </w:pPr>
+            <w:r>
+              <w:rPr>
+                <w:rFonts w:eastAsia="Calibri-Light" w:cstheme="minorHAnsi"/>
+                <w:kern w:val="0"/>
+                <w:sz w:val="24"/>
+                <w:lang w:eastAsia="zh-TW"/>
+              </w:rPr>
+              <w:t xml:space="preserve">Present </w:t>
+            </w:r>
+            <w:r>
+              <w:rPr>
+                <w:rFonts w:eastAsia="Calibri-Light" w:cstheme="minorHAnsi"/>
+                <w:kern w:val="0"/>
+                <w:sz w:val="24"/>
+                <w:lang w:eastAsia="zh-TW"/>
+              </w:rPr>
+              <w:t xml:space="preserve">the </w:t>
+            </w:r>
+            <w:r>
+              <w:rPr>
+                <w:rFonts w:eastAsia="Calibri-Light" w:cstheme="minorHAnsi"/>
+                <w:kern w:val="0"/>
+                <w:sz w:val="24"/>
+                <w:lang w:eastAsia="zh-TW"/>
+              </w:rPr>
+              <w:t xml:space="preserve">development progress of the </w:t>
+            </w:r>
+            <w:r>
+              <w:rPr>
+                <w:rFonts w:eastAsia="Calibri-Light" w:cstheme="minorHAnsi"/>
+                <w:kern w:val="0"/>
+                <w:sz w:val="24"/>
+                <w:lang w:eastAsia="zh-TW"/>
+              </w:rPr>
+              <w:t>Anti-Keylogger Program</w:t>
+            </w:r>
+          </w:p>
+          <w:p>
+            <w:pPr>
+              <w:pStyle w:val="a3"/>
+              <w:numPr>
+                <w:ilvl w:val="0"/>
+                <w:numId w:val="2"/>
+              </w:numPr>
+              <w:ind w:firstLineChars="0"/>
+              <w:rPr>
+                <w:rFonts w:eastAsia="Calibri-Light" w:cstheme="minorHAnsi"/>
+                <w:b/>
+                <w:color w:val="31479F"/>
+                <w:kern w:val="0"/>
+                <w:sz w:val="24"/>
+                <w:lang w:eastAsia="zh-TW"/>
+              </w:rPr>
+            </w:pPr>
+            <w:r>
+              <w:rPr>
+                <w:rFonts w:eastAsia="Calibri-Light" w:cstheme="minorHAnsi"/>
+                <w:kern w:val="0"/>
+                <w:sz w:val="24"/>
+                <w:lang w:eastAsia="zh-TW"/>
+              </w:rPr>
+              <w:t>Write up the Keylogging Behavior Database for program development</w:t>
+            </w:r>
+          </w:p>
+          <w:p>
+            <w:pPr>
+              <w:pStyle w:val="a3"/>
+              <w:numPr>
+                <w:ilvl w:val="0"/>
+                <w:numId w:val="2"/>
+              </w:numPr>
+              <w:ind w:firstLineChars="0"/>
+              <w:rPr>
+                <w:rFonts w:eastAsia="Calibri-Light" w:cstheme="minorHAnsi"/>
+                <w:b/>
+                <w:color w:val="31479F"/>
+                <w:kern w:val="0"/>
+                <w:sz w:val="24"/>
+                <w:lang w:eastAsia="zh-TW"/>
+              </w:rPr>
+            </w:pPr>
+            <w:r>
+              <w:rPr>
+                <w:rFonts w:eastAsia="Calibri-Light" w:cstheme="minorHAnsi"/>
+                <w:kern w:val="0"/>
+                <w:sz w:val="24"/>
+                <w:lang w:eastAsia="zh-TW"/>
+              </w:rPr>
+              <w:t xml:space="preserve">Present the </w:t>
+            </w:r>
+            <w:r>
+              <w:rPr>
+                <w:rFonts w:eastAsia="Calibri-Light" w:cstheme="minorHAnsi"/>
+                <w:kern w:val="0"/>
+                <w:sz w:val="24"/>
+                <w:lang w:eastAsia="zh-TW"/>
+              </w:rPr>
+              <w:t xml:space="preserve">Research </w:t>
+            </w:r>
+            <w:r>
+              <w:rPr>
+                <w:rFonts w:eastAsia="Calibri-Light" w:cstheme="minorHAnsi"/>
+                <w:kern w:val="0"/>
+                <w:sz w:val="24"/>
+                <w:lang w:eastAsia="zh-TW"/>
+              </w:rPr>
+              <w:t xml:space="preserve">findings </w:t>
+            </w:r>
+            <w:r>
+              <w:rPr>
+                <w:rFonts w:eastAsia="Calibri-Light" w:cstheme="minorHAnsi"/>
+                <w:kern w:val="0"/>
+                <w:sz w:val="24"/>
+                <w:lang w:eastAsia="zh-TW"/>
+              </w:rPr>
+              <w:t>on CVE on Keylogging</w:t>
+            </w:r>
+          </w:p>
+          <w:p>
+            <w:pPr>
+              <w:pStyle w:val="a3"/>
+              <w:ind w:left="480" w:firstLineChars="0" w:firstLine="0"/>
+              <w:rPr>
+                <w:rFonts w:eastAsia="Calibri-Light" w:cstheme="minorHAnsi"/>
+                <w:b/>
+                <w:color w:val="31479F"/>
+                <w:kern w:val="0"/>
+                <w:sz w:val="24"/>
+                <w:lang w:eastAsia="zh-TW"/>
+              </w:rPr>
+            </w:pPr>
+          </w:p>
+        </w:tc>
+      </w:tr>
+      <w:tr>
+        <w:tc>
+          <w:tcPr>
+            <w:tcW w:w="9060" w:type="dxa"/>
+          </w:tcPr>
+          <w:p>
+            <w:pPr>
+              <w:rPr>
+                <w:rFonts w:eastAsia="Calibri-Light" w:cstheme="minorHAnsi"/>
+                <w:b/>
+                <w:kern w:val="0"/>
+                <w:sz w:val="24"/>
+                <w:lang w:eastAsia="zh-TW"/>
+              </w:rPr>
+            </w:pPr>
+            <w:r>
+              <w:rPr>
+                <w:rFonts w:eastAsia="Calibri-Light" w:cstheme="minorHAnsi"/>
+                <w:b/>
+                <w:kern w:val="0"/>
+                <w:sz w:val="24"/>
+                <w:lang w:eastAsia="zh-TW"/>
+              </w:rPr>
+              <w:t>Brief notes from supervisory meeting(s) since last Highlight:</w:t>
+            </w:r>
+          </w:p>
+          <w:p>
+            <w:pPr>
+              <w:pStyle w:val="a3"/>
+              <w:numPr>
+                <w:ilvl w:val="0"/>
+                <w:numId w:val="6"/>
+              </w:numPr>
+              <w:ind w:firstLineChars="0"/>
+              <w:rPr>
+                <w:rFonts w:eastAsia="Calibri-Light" w:cstheme="minorHAnsi"/>
+                <w:b/>
+                <w:kern w:val="0"/>
+                <w:sz w:val="24"/>
+                <w:lang w:eastAsia="zh-TW"/>
+              </w:rPr>
+            </w:pPr>
+            <w:r>
+              <w:rPr>
+                <w:rFonts w:eastAsia="Calibri-Light" w:cstheme="minorHAnsi"/>
+                <w:kern w:val="0"/>
+                <w:sz w:val="24"/>
+                <w:lang w:eastAsia="zh-TW"/>
+              </w:rPr>
+              <w:t>Advised to</w:t>
+            </w:r>
+            <w:r>
+              <w:rPr>
+                <w:rFonts w:eastAsia="Calibri-Light" w:cstheme="minorHAnsi"/>
+                <w:kern w:val="0"/>
+                <w:sz w:val="24"/>
+                <w:lang w:eastAsia="zh-TW"/>
+              </w:rPr>
+              <w:t xml:space="preserve"> highlight the advantages and disadvantages of own development of anti-keylogger program </w:t>
+            </w:r>
+          </w:p>
+          <w:p>
+            <w:pPr>
+              <w:pStyle w:val="a3"/>
+              <w:numPr>
+                <w:ilvl w:val="0"/>
+                <w:numId w:val="6"/>
+              </w:numPr>
+              <w:ind w:firstLineChars="0"/>
+              <w:rPr>
+                <w:rFonts w:eastAsia="Calibri-Light" w:cstheme="minorHAnsi"/>
+                <w:b/>
+                <w:kern w:val="0"/>
+                <w:sz w:val="24"/>
+                <w:lang w:eastAsia="zh-TW"/>
+              </w:rPr>
+            </w:pPr>
+            <w:r>
+              <w:rPr>
+                <w:rFonts w:eastAsia="Calibri-Light" w:cstheme="minorHAnsi"/>
+                <w:kern w:val="0"/>
+                <w:sz w:val="24"/>
+                <w:lang w:eastAsia="zh-TW"/>
+              </w:rPr>
+              <w:t>How to convince people to use the product?</w:t>
+            </w:r>
+          </w:p>
+          <w:p>
+            <w:pPr>
+              <w:pStyle w:val="a3"/>
+              <w:numPr>
+                <w:ilvl w:val="0"/>
+                <w:numId w:val="6"/>
+              </w:numPr>
+              <w:ind w:firstLineChars="0"/>
+              <w:rPr>
+                <w:rFonts w:eastAsia="Calibri-Light" w:cstheme="minorHAnsi"/>
+                <w:b/>
+                <w:kern w:val="0"/>
+                <w:sz w:val="24"/>
+                <w:lang w:eastAsia="zh-TW"/>
+              </w:rPr>
+            </w:pPr>
+            <w:r>
+              <w:rPr>
+                <w:rFonts w:eastAsia="Calibri-Light" w:cstheme="minorHAnsi"/>
+                <w:kern w:val="0"/>
+                <w:sz w:val="24"/>
+                <w:lang w:eastAsia="zh-TW"/>
+              </w:rPr>
+              <w:t>How to ensure of the security issue</w:t>
+            </w:r>
+            <w:r>
+              <w:rPr>
+                <w:rFonts w:eastAsia="Calibri-Light" w:cstheme="minorHAnsi"/>
+                <w:kern w:val="0"/>
+                <w:sz w:val="24"/>
+                <w:lang w:eastAsia="zh-TW"/>
+              </w:rPr>
+              <w:t>s</w:t>
+            </w:r>
+            <w:r>
+              <w:rPr>
+                <w:rFonts w:eastAsia="Calibri-Light" w:cstheme="minorHAnsi"/>
+                <w:kern w:val="0"/>
+                <w:sz w:val="24"/>
+                <w:lang w:eastAsia="zh-TW"/>
+              </w:rPr>
+              <w:t xml:space="preserve"> of the product</w:t>
+            </w:r>
+            <w:bookmarkStart w:id="0" w:name="_GoBack"/>
+            <w:bookmarkEnd w:id="0"/>
+          </w:p>
+          <w:p>
+            <w:pPr>
+              <w:pStyle w:val="a3"/>
+              <w:ind w:left="480" w:firstLineChars="0" w:firstLine="0"/>
+              <w:rPr>
+                <w:rFonts w:eastAsia="Calibri-Light" w:cstheme="minorHAnsi" w:hint="eastAsia"/>
+                <w:b/>
+                <w:kern w:val="0"/>
+                <w:sz w:val="24"/>
+                <w:lang w:eastAsia="zh-TW"/>
+              </w:rPr>
+            </w:pPr>
+          </w:p>
+        </w:tc>
+      </w:tr>
+    </w:tbl>
     <w:p>
       <w:pPr>
         <w:rPr>

</xml_diff>